<commit_message>
Corrections rapport + idées analyses
</commit_message>
<xml_diff>
--- a/assets/modele_word_rapport_OFB.docx
+++ b/assets/modele_word_rapport_OFB.docx
@@ -6,21 +6,10 @@
       <w:pPr>
         <w:pStyle w:val="Titre"/>
       </w:pPr>
-      <w:proofErr w:type="spellStart"/>
+      <w:bookmarkStart w:id="0" w:name="_GoBack"/>
+      <w:bookmarkEnd w:id="0"/>
       <w:r>
-        <w:t>Bilan</w:t>
-      </w:r>
-      <w:proofErr w:type="spellEnd"/>
-      <w:r>
-        <w:t xml:space="preserve"> </w:t>
-      </w:r>
-      <w:proofErr w:type="spellStart"/>
-      <w:r>
-        <w:t>mensuel</w:t>
-      </w:r>
-      <w:proofErr w:type="spellEnd"/>
-      <w:r>
-        <w:t xml:space="preserve"> ONDE</w:t>
+        <w:t>Bilan mensuel ONDE</w:t>
       </w:r>
     </w:p>
     <w:p>
@@ -67,10 +56,15 @@
         <w:br w:type="page"/>
       </w:r>
     </w:p>
-    <w:bookmarkStart w:id="0" w:name="X495e290ee69557aaaee7817043e8b5052e94328" w:displacedByCustomXml="next"/>
+    <w:bookmarkStart w:id="1" w:name="X495e290ee69557aaaee7817043e8b5052e94328" w:displacedByCustomXml="next"/>
     <w:sdt>
       <w:sdtPr>
         <w:rPr>
+          <w:rFonts w:eastAsiaTheme="minorHAnsi" w:cstheme="minorBidi"/>
+          <w:bCs w:val="0"/>
+          <w:color w:val="auto"/>
+          <w:sz w:val="22"/>
+          <w:szCs w:val="24"/>
           <w:lang w:val="fr-FR"/>
         </w:rPr>
         <w:id w:val="-2074189741"/>
@@ -81,12 +75,7 @@
       </w:sdtPr>
       <w:sdtEndPr>
         <w:rPr>
-          <w:rFonts w:eastAsiaTheme="minorHAnsi" w:cstheme="minorBidi"/>
           <w:b/>
-          <w:color w:val="auto"/>
-          <w:sz w:val="22"/>
-          <w:szCs w:val="24"/>
-          <w:lang w:val="en-US"/>
         </w:rPr>
       </w:sdtEndPr>
       <w:sdtContent>
@@ -117,7 +106,7 @@
               <w:rFonts w:asciiTheme="minorHAnsi" w:eastAsiaTheme="minorEastAsia" w:hAnsiTheme="minorHAnsi"/>
               <w:noProof/>
               <w:szCs w:val="22"/>
-              <w:lang w:val="fr-FR" w:eastAsia="fr-FR"/>
+              <w:lang w:eastAsia="fr-FR"/>
             </w:rPr>
           </w:pPr>
           <w:r>
@@ -142,7 +131,7 @@
                 <w:rFonts w:asciiTheme="minorHAnsi" w:eastAsiaTheme="minorEastAsia" w:hAnsiTheme="minorHAnsi"/>
                 <w:noProof/>
                 <w:szCs w:val="22"/>
-                <w:lang w:val="fr-FR" w:eastAsia="fr-FR"/>
+                <w:lang w:eastAsia="fr-FR"/>
               </w:rPr>
               <w:tab/>
             </w:r>
@@ -214,7 +203,7 @@
               <w:rFonts w:asciiTheme="minorHAnsi" w:eastAsiaTheme="minorEastAsia" w:hAnsiTheme="minorHAnsi"/>
               <w:noProof/>
               <w:szCs w:val="22"/>
-              <w:lang w:val="fr-FR" w:eastAsia="fr-FR"/>
+              <w:lang w:eastAsia="fr-FR"/>
             </w:rPr>
           </w:pPr>
           <w:hyperlink w:anchor="_Toc170482747" w:history="1">
@@ -230,7 +219,7 @@
                 <w:rFonts w:asciiTheme="minorHAnsi" w:eastAsiaTheme="minorEastAsia" w:hAnsiTheme="minorHAnsi"/>
                 <w:noProof/>
                 <w:szCs w:val="22"/>
-                <w:lang w:val="fr-FR" w:eastAsia="fr-FR"/>
+                <w:lang w:eastAsia="fr-FR"/>
               </w:rPr>
               <w:tab/>
             </w:r>
@@ -302,7 +291,7 @@
               <w:rFonts w:asciiTheme="minorHAnsi" w:eastAsiaTheme="minorEastAsia" w:hAnsiTheme="minorHAnsi"/>
               <w:noProof/>
               <w:szCs w:val="22"/>
-              <w:lang w:val="fr-FR" w:eastAsia="fr-FR"/>
+              <w:lang w:eastAsia="fr-FR"/>
             </w:rPr>
           </w:pPr>
           <w:hyperlink w:anchor="_Toc170482748" w:history="1">
@@ -318,7 +307,7 @@
                 <w:rFonts w:asciiTheme="minorHAnsi" w:eastAsiaTheme="minorEastAsia" w:hAnsiTheme="minorHAnsi"/>
                 <w:noProof/>
                 <w:szCs w:val="22"/>
-                <w:lang w:val="fr-FR" w:eastAsia="fr-FR"/>
+                <w:lang w:eastAsia="fr-FR"/>
               </w:rPr>
               <w:tab/>
             </w:r>
@@ -449,8 +438,6 @@
       <w:pPr>
         <w:pStyle w:val="Corpsdetexte"/>
       </w:pPr>
-      <w:bookmarkStart w:id="1" w:name="_GoBack"/>
-      <w:bookmarkEnd w:id="1"/>
     </w:p>
     <w:p>
       <w:pPr>
@@ -490,13 +477,13 @@
       <w:pPr>
         <w:pStyle w:val="Titre1"/>
       </w:pPr>
-      <w:bookmarkStart w:id="3" w:name="Xe1435fc4fb299a8aee231d7a13a0426e3060344"/>
-      <w:bookmarkStart w:id="4" w:name="_Toc170482747"/>
-      <w:bookmarkEnd w:id="0"/>
+      <w:bookmarkStart w:id="3" w:name="_Toc170482747"/>
+      <w:bookmarkStart w:id="4" w:name="Xe1435fc4fb299a8aee231d7a13a0426e3060344"/>
+      <w:bookmarkEnd w:id="1"/>
       <w:r>
         <w:t>Situation</w:t>
       </w:r>
-      <w:bookmarkEnd w:id="4"/>
+      <w:bookmarkEnd w:id="3"/>
       <w:r>
         <w:t xml:space="preserve"> </w:t>
       </w:r>
@@ -509,70 +496,27 @@
         </w:rPr>
       </w:pPr>
       <w:r>
-        <w:t xml:space="preserve">La carte ci-dessous </w:t>
+        <w:t xml:space="preserve">La carte ci-dessous présente la situation d’écoulement du mois pour les stations du département. Les modalités d’écoulement correspondent à la typologie nationale, et peuvent prendre les valeurs </w:t>
       </w:r>
-      <w:proofErr w:type="spellStart"/>
+      <w:proofErr w:type="gramStart"/>
       <w:r>
-        <w:t>présente</w:t>
+        <w:t>suivantes:</w:t>
       </w:r>
-      <w:proofErr w:type="spellEnd"/>
-      <w:r>
-        <w:t xml:space="preserve"> la situation </w:t>
-      </w:r>
-      <w:proofErr w:type="spellStart"/>
-      <w:r>
-        <w:t>d’écoulement</w:t>
-      </w:r>
-      <w:proofErr w:type="spellEnd"/>
-      <w:r>
-        <w:t xml:space="preserve"> du mois pour les stations du département. Les modalités d’écoulement correspondent à la typologie nationale, et </w:t>
-      </w:r>
-      <w:proofErr w:type="spellStart"/>
-      <w:r>
-        <w:t>peuvent</w:t>
-      </w:r>
-      <w:proofErr w:type="spellEnd"/>
-      <w:r>
-        <w:t xml:space="preserve"> prendre les </w:t>
-      </w:r>
-      <w:proofErr w:type="spellStart"/>
-      <w:r>
-        <w:t>valeurs</w:t>
-      </w:r>
-      <w:proofErr w:type="spellEnd"/>
+      <w:proofErr w:type="gramEnd"/>
       <w:r>
         <w:t xml:space="preserve"> </w:t>
       </w:r>
-      <w:proofErr w:type="spellStart"/>
-      <w:r>
-        <w:t>suivantes</w:t>
-      </w:r>
-      <w:proofErr w:type="spellEnd"/>
-      <w:r>
-        <w:t xml:space="preserve">: </w:t>
-      </w:r>
-      <w:proofErr w:type="spellStart"/>
       <w:r>
         <w:rPr>
           <w:rStyle w:val="Ecoulementstyle"/>
           <w:i/>
           <w:iCs/>
         </w:rPr>
-        <w:t>écoulement</w:t>
-      </w:r>
-      <w:proofErr w:type="spellEnd"/>
-      <w:r>
-        <w:rPr>
-          <w:rStyle w:val="Ecoulementstyle"/>
-          <w:i/>
-          <w:iCs/>
-        </w:rPr>
-        <w:t xml:space="preserve"> visible</w:t>
+        <w:t>écoulement visible</w:t>
       </w:r>
       <w:r>
         <w:t xml:space="preserve">, </w:t>
       </w:r>
-      <w:proofErr w:type="spellStart"/>
       <w:r>
         <w:rPr>
           <w:rStyle w:val="Assecstyle"/>
@@ -581,73 +525,31 @@
         </w:rPr>
         <w:t>assec</w:t>
       </w:r>
-      <w:proofErr w:type="spellEnd"/>
       <w:r>
         <w:t xml:space="preserve">, </w:t>
       </w:r>
-      <w:proofErr w:type="spellStart"/>
       <w:r>
         <w:rPr>
           <w:rStyle w:val="Ecoulementnonvisiblestyle"/>
           <w:i/>
           <w:iCs/>
         </w:rPr>
-        <w:t>écoulement</w:t>
+        <w:t>écoulement non visible</w:t>
       </w:r>
-      <w:proofErr w:type="spellEnd"/>
-      <w:r>
-        <w:rPr>
-          <w:rStyle w:val="Ecoulementnonvisiblestyle"/>
-          <w:i/>
-          <w:iCs/>
-        </w:rPr>
-        <w:t xml:space="preserve"> </w:t>
-      </w:r>
-      <w:proofErr w:type="gramStart"/>
-      <w:r>
-        <w:rPr>
-          <w:rStyle w:val="Ecoulementnonvisiblestyle"/>
-          <w:i/>
-          <w:iCs/>
-        </w:rPr>
-        <w:t>non visible</w:t>
-      </w:r>
-      <w:proofErr w:type="gramEnd"/>
       <w:r>
         <w:t xml:space="preserve">, </w:t>
       </w:r>
-      <w:proofErr w:type="spellStart"/>
       <w:r>
         <w:rPr>
           <w:rStyle w:val="Ecoulvisiblefaible"/>
         </w:rPr>
-        <w:t>écoulement</w:t>
+        <w:t>écoulement visible faible</w:t>
       </w:r>
-      <w:proofErr w:type="spellEnd"/>
-      <w:r>
-        <w:rPr>
-          <w:rStyle w:val="Ecoulvisiblefaible"/>
-        </w:rPr>
-        <w:t xml:space="preserve"> visible </w:t>
-      </w:r>
-      <w:proofErr w:type="spellStart"/>
-      <w:r>
-        <w:rPr>
-          <w:rStyle w:val="Ecoulvisiblefaible"/>
-        </w:rPr>
-        <w:t>faible</w:t>
-      </w:r>
-      <w:proofErr w:type="spellEnd"/>
       <w:r>
         <w:t xml:space="preserve">, </w:t>
       </w:r>
-      <w:proofErr w:type="spellStart"/>
       <w:r>
-        <w:t>ou</w:t>
-      </w:r>
-      <w:proofErr w:type="spellEnd"/>
-      <w:r>
-        <w:t xml:space="preserve"> </w:t>
+        <w:t xml:space="preserve">ou </w:t>
       </w:r>
       <w:r>
         <w:rPr>
@@ -661,14 +563,12 @@
       <w:pPr>
         <w:pStyle w:val="Titre2"/>
       </w:pPr>
-      <w:bookmarkStart w:id="5" w:name="commentaires"/>
-      <w:bookmarkStart w:id="6" w:name="_Toc170482748"/>
-      <w:proofErr w:type="spellStart"/>
+      <w:bookmarkStart w:id="5" w:name="_Toc170482748"/>
+      <w:bookmarkStart w:id="6" w:name="commentaires"/>
       <w:r>
         <w:t>Commentaires</w:t>
       </w:r>
-      <w:bookmarkEnd w:id="6"/>
-      <w:proofErr w:type="spellEnd"/>
+      <w:bookmarkEnd w:id="5"/>
     </w:p>
     <w:p>
       <w:pPr>
@@ -677,8 +577,8 @@
       <w:r>
         <w:t>Commentaires spécifiques</w:t>
       </w:r>
-      <w:bookmarkEnd w:id="3"/>
-      <w:bookmarkEnd w:id="5"/>
+      <w:bookmarkEnd w:id="4"/>
+      <w:bookmarkEnd w:id="6"/>
     </w:p>
     <w:sectPr>
       <w:headerReference w:type="default" r:id="rId8"/>
@@ -836,7 +736,6 @@
               <w:rPr>
                 <w:sz w:val="18"/>
                 <w:szCs w:val="18"/>
-                <w:lang w:val="fr-FR"/>
               </w:rPr>
               <w:t xml:space="preserve"> </w:t>
             </w:r>
@@ -873,7 +772,6 @@
                 <w:bCs/>
                 <w:sz w:val="18"/>
                 <w:szCs w:val="18"/>
-                <w:lang w:val="fr-FR"/>
               </w:rPr>
               <w:t>2</w:t>
             </w:r>
@@ -890,7 +788,6 @@
               <w:rPr>
                 <w:sz w:val="18"/>
                 <w:szCs w:val="18"/>
-                <w:lang w:val="fr-FR"/>
               </w:rPr>
               <w:t xml:space="preserve"> / </w:t>
             </w:r>
@@ -927,7 +824,6 @@
                 <w:bCs/>
                 <w:sz w:val="18"/>
                 <w:szCs w:val="18"/>
-                <w:lang w:val="fr-FR"/>
               </w:rPr>
               <w:t>2</w:t>
             </w:r>
@@ -968,7 +864,7 @@
         <w:szCs w:val="16"/>
       </w:rPr>
     </w:pPr>
-    <w:proofErr w:type="spellStart"/>
+    <w:proofErr w:type="gramStart"/>
     <w:r>
       <w:rPr>
         <w:b/>
@@ -976,9 +872,9 @@
         <w:sz w:val="16"/>
         <w:szCs w:val="16"/>
       </w:rPr>
-      <w:t>Rédaction</w:t>
+      <w:t>Rédaction:</w:t>
     </w:r>
-    <w:proofErr w:type="spellEnd"/>
+    <w:proofErr w:type="gramEnd"/>
     <w:r>
       <w:rPr>
         <w:b/>
@@ -986,7 +882,7 @@
         <w:sz w:val="16"/>
         <w:szCs w:val="16"/>
       </w:rPr>
-      <w:t>: J</w:t>
+      <w:t xml:space="preserve"> J</w:t>
     </w:r>
     <w:r>
       <w:rPr>
@@ -995,9 +891,17 @@
         <w:sz w:val="16"/>
         <w:szCs w:val="16"/>
       </w:rPr>
-      <w:t xml:space="preserve">ulie </w:t>
+      <w:t>ulie Guéguen</w:t>
     </w:r>
-    <w:proofErr w:type="spellStart"/>
+  </w:p>
+  <w:p>
+    <w:pPr>
+      <w:pStyle w:val="Pieddepage"/>
+      <w:rPr>
+        <w:b/>
+        <w:color w:val="1E4E85"/>
+      </w:rPr>
+    </w:pPr>
     <w:r>
       <w:rPr>
         <w:b/>
@@ -1005,28 +909,29 @@
         <w:sz w:val="16"/>
         <w:szCs w:val="16"/>
       </w:rPr>
-      <w:t>Guéguen</w:t>
+      <w:t>Avec la collaboration des services départementaux de l’OFB</w:t>
     </w:r>
-    <w:proofErr w:type="spellEnd"/>
   </w:p>
   <w:p>
     <w:pPr>
       <w:pStyle w:val="Pieddepage"/>
-      <w:rPr>
-        <w:b/>
-        <w:color w:val="1E4E85"/>
-      </w:rPr>
-    </w:pPr>
-    <w:r>
       <w:rPr>
         <w:b/>
         <w:color w:val="1E4E85"/>
         <w:sz w:val="16"/>
         <w:szCs w:val="16"/>
       </w:rPr>
-      <w:t xml:space="preserve">Avec la collaboration des services </w:t>
-    </w:r>
-    <w:proofErr w:type="spellStart"/>
+    </w:pPr>
+  </w:p>
+  <w:p>
+    <w:pPr>
+      <w:pStyle w:val="Pieddepage"/>
+      <w:rPr>
+        <w:color w:val="1E4E85"/>
+        <w:sz w:val="16"/>
+        <w:szCs w:val="16"/>
+      </w:rPr>
+    </w:pPr>
     <w:r>
       <w:rPr>
         <w:b/>
@@ -1034,40 +939,38 @@
         <w:sz w:val="16"/>
         <w:szCs w:val="16"/>
       </w:rPr>
-      <w:t>départementaux</w:t>
+      <w:t>Office français de la biodiversité</w:t>
     </w:r>
-    <w:proofErr w:type="spellEnd"/>
-    <w:r>
-      <w:rPr>
-        <w:b/>
+  </w:p>
+  <w:p>
+    <w:pPr>
+      <w:pStyle w:val="Pieddepage"/>
+      <w:rPr>
         <w:color w:val="1E4E85"/>
         <w:sz w:val="16"/>
         <w:szCs w:val="16"/>
       </w:rPr>
-      <w:t xml:space="preserve"> de </w:t>
-    </w:r>
+    </w:pPr>
     <w:proofErr w:type="spellStart"/>
+    <w:proofErr w:type="gramStart"/>
     <w:r>
       <w:rPr>
-        <w:b/>
         <w:color w:val="1E4E85"/>
         <w:sz w:val="16"/>
         <w:szCs w:val="16"/>
       </w:rPr>
-      <w:t>l’OFB</w:t>
+      <w:t>irection</w:t>
     </w:r>
     <w:proofErr w:type="spellEnd"/>
-  </w:p>
-  <w:p>
-    <w:pPr>
-      <w:pStyle w:val="Pieddepage"/>
-      <w:rPr>
-        <w:b/>
+    <w:proofErr w:type="gramEnd"/>
+    <w:r>
+      <w:rPr>
         <w:color w:val="1E4E85"/>
         <w:sz w:val="16"/>
         <w:szCs w:val="16"/>
       </w:rPr>
-    </w:pPr>
+      <w:t xml:space="preserve"> régionale Grand Est</w:t>
+    </w:r>
   </w:p>
   <w:p>
     <w:pPr>
@@ -1080,117 +983,11 @@
     </w:pPr>
     <w:r>
       <w:rPr>
-        <w:b/>
         <w:color w:val="1E4E85"/>
         <w:sz w:val="16"/>
         <w:szCs w:val="16"/>
       </w:rPr>
-      <w:t xml:space="preserve">Office </w:t>
-    </w:r>
-    <w:proofErr w:type="spellStart"/>
-    <w:r>
-      <w:rPr>
-        <w:b/>
-        <w:color w:val="1E4E85"/>
-        <w:sz w:val="16"/>
-        <w:szCs w:val="16"/>
-      </w:rPr>
-      <w:t>français</w:t>
-    </w:r>
-    <w:proofErr w:type="spellEnd"/>
-    <w:r>
-      <w:rPr>
-        <w:b/>
-        <w:color w:val="1E4E85"/>
-        <w:sz w:val="16"/>
-        <w:szCs w:val="16"/>
-      </w:rPr>
-      <w:t xml:space="preserve"> de la </w:t>
-    </w:r>
-    <w:proofErr w:type="spellStart"/>
-    <w:r>
-      <w:rPr>
-        <w:b/>
-        <w:color w:val="1E4E85"/>
-        <w:sz w:val="16"/>
-        <w:szCs w:val="16"/>
-      </w:rPr>
-      <w:t>biodiversité</w:t>
-    </w:r>
-    <w:proofErr w:type="spellEnd"/>
-  </w:p>
-  <w:p>
-    <w:pPr>
-      <w:pStyle w:val="Pieddepage"/>
-      <w:rPr>
-        <w:color w:val="1E4E85"/>
-        <w:sz w:val="16"/>
-        <w:szCs w:val="16"/>
-      </w:rPr>
-    </w:pPr>
-    <w:proofErr w:type="spellStart"/>
-    <w:r>
-      <w:rPr>
-        <w:color w:val="1E4E85"/>
-        <w:sz w:val="16"/>
-        <w:szCs w:val="16"/>
-      </w:rPr>
-      <w:t>irection</w:t>
-    </w:r>
-    <w:proofErr w:type="spellEnd"/>
-    <w:r>
-      <w:rPr>
-        <w:color w:val="1E4E85"/>
-        <w:sz w:val="16"/>
-        <w:szCs w:val="16"/>
-      </w:rPr>
-      <w:t xml:space="preserve"> </w:t>
-    </w:r>
-    <w:proofErr w:type="spellStart"/>
-    <w:r>
-      <w:rPr>
-        <w:color w:val="1E4E85"/>
-        <w:sz w:val="16"/>
-        <w:szCs w:val="16"/>
-      </w:rPr>
-      <w:t>régionale</w:t>
-    </w:r>
-    <w:proofErr w:type="spellEnd"/>
-    <w:r>
-      <w:rPr>
-        <w:color w:val="1E4E85"/>
-        <w:sz w:val="16"/>
-        <w:szCs w:val="16"/>
-      </w:rPr>
-      <w:t xml:space="preserve"> Grand Est</w:t>
-    </w:r>
-  </w:p>
-  <w:p>
-    <w:pPr>
-      <w:pStyle w:val="Pieddepage"/>
-      <w:rPr>
-        <w:color w:val="1E4E85"/>
-        <w:sz w:val="16"/>
-        <w:szCs w:val="16"/>
-      </w:rPr>
-    </w:pPr>
-    <w:proofErr w:type="spellStart"/>
-    <w:r>
-      <w:rPr>
-        <w:color w:val="1E4E85"/>
-        <w:sz w:val="16"/>
-        <w:szCs w:val="16"/>
-      </w:rPr>
-      <w:t>Chemin</w:t>
-    </w:r>
-    <w:proofErr w:type="spellEnd"/>
-    <w:r>
-      <w:rPr>
-        <w:color w:val="1E4E85"/>
-        <w:sz w:val="16"/>
-        <w:szCs w:val="16"/>
-      </w:rPr>
-      <w:t xml:space="preserve"> du </w:t>
+      <w:t xml:space="preserve">Chemin du </w:t>
     </w:r>
     <w:proofErr w:type="spellStart"/>
     <w:r>
@@ -1220,7 +1017,6 @@
         <w:szCs w:val="16"/>
       </w:rPr>
     </w:pPr>
-    <w:proofErr w:type="spellStart"/>
     <w:r>
       <w:rPr>
         <w:color w:val="1E4E85"/>
@@ -1229,7 +1025,6 @@
       </w:rPr>
       <w:t>Rozérieulles</w:t>
     </w:r>
-    <w:proofErr w:type="spellEnd"/>
   </w:p>
   <w:p>
     <w:pPr>
@@ -1256,8 +1051,6 @@
         <w:color w:val="1E4E85"/>
       </w:rPr>
     </w:pPr>
-    <w:proofErr w:type="spellStart"/>
-    <w:proofErr w:type="gramStart"/>
     <w:r>
       <w:rPr>
         <w:color w:val="1E4E85"/>
@@ -1274,7 +1067,6 @@
       </w:rPr>
       <w:t>él</w:t>
     </w:r>
-    <w:proofErr w:type="spellEnd"/>
     <w:r>
       <w:rPr>
         <w:rFonts w:ascii="Courier New" w:hAnsi="Courier New" w:cs="Courier New"/>
@@ -1291,53 +1083,23 @@
         <w:sz w:val="16"/>
         <w:szCs w:val="16"/>
       </w:rPr>
-      <w:t>:</w:t>
+      <w:t>: 03 87 62 38 78</w:t>
     </w:r>
-    <w:proofErr w:type="gramEnd"/>
+  </w:p>
+  <w:p>
+    <w:pPr>
+      <w:pStyle w:val="Pieddepage"/>
+      <w:rPr>
+        <w:color w:val="1E4E85"/>
+      </w:rPr>
+    </w:pPr>
     <w:r>
       <w:rPr>
-        <w:rFonts w:cs="Courier New"/>
         <w:color w:val="1E4E85"/>
         <w:sz w:val="16"/>
         <w:szCs w:val="16"/>
       </w:rPr>
-      <w:t xml:space="preserve"> 03 87 62 38 78</w:t>
-    </w:r>
-  </w:p>
-  <w:p>
-    <w:pPr>
-      <w:pStyle w:val="Pieddepage"/>
-      <w:rPr>
-        <w:color w:val="1E4E85"/>
-      </w:rPr>
-    </w:pPr>
-    <w:proofErr w:type="spellStart"/>
-    <w:proofErr w:type="gramStart"/>
-    <w:r>
-      <w:rPr>
-        <w:color w:val="1E4E85"/>
-        <w:sz w:val="16"/>
-        <w:szCs w:val="16"/>
-      </w:rPr>
-      <w:t>Courriel</w:t>
-    </w:r>
-    <w:proofErr w:type="spellEnd"/>
-    <w:r>
-      <w:rPr>
-        <w:color w:val="1E4E85"/>
-        <w:sz w:val="16"/>
-        <w:szCs w:val="16"/>
-      </w:rPr>
-      <w:t xml:space="preserve"> :</w:t>
-    </w:r>
-    <w:proofErr w:type="gramEnd"/>
-    <w:r>
-      <w:rPr>
-        <w:color w:val="1E4E85"/>
-        <w:sz w:val="16"/>
-        <w:szCs w:val="16"/>
-      </w:rPr>
-      <w:t xml:space="preserve"> dr.grand-est@ofb.gouv.fr</w:t>
+      <w:t>Courriel : dr.grand-est@ofb.gouv.fr</w:t>
     </w:r>
   </w:p>
   <w:p>
@@ -2607,6 +2369,7 @@
     <w:rPr>
       <w:rFonts w:ascii="Marianne" w:hAnsi="Marianne"/>
       <w:sz w:val="22"/>
+      <w:lang w:val="fr-FR"/>
     </w:rPr>
   </w:style>
   <w:style w:type="paragraph" w:styleId="Titre1">
@@ -4007,7 +3770,7 @@
 </file>
 
 <file path=customXml/itemProps1.xml><?xml version="1.0" encoding="utf-8"?>
-<ds:datastoreItem xmlns:ds="http://schemas.openxmlformats.org/officeDocument/2006/customXml" ds:itemID="{270DA371-64EF-416F-A157-00885F89B625}">
+<ds:datastoreItem xmlns:ds="http://schemas.openxmlformats.org/officeDocument/2006/customXml" ds:itemID="{556E5714-9E80-4F15-A74F-084E37AF2B79}">
   <ds:schemaRefs>
     <ds:schemaRef ds:uri="http://schemas.openxmlformats.org/officeDocument/2006/bibliography"/>
   </ds:schemaRefs>

</xml_diff>

<commit_message>
Creation du BSH de juillet 2024. Prise en compte des données manquantes  attention, non automatique ! rem : dans onde nous avons les dates des observations, alors qu'avec hubeau, il s'agit des dates de campagnes.
</commit_message>
<xml_diff>
--- a/assets/modele_word_rapport_OFB.docx
+++ b/assets/modele_word_rapport_OFB.docx
@@ -6,8 +6,6 @@
       <w:pPr>
         <w:pStyle w:val="Titre"/>
       </w:pPr>
-      <w:bookmarkStart w:id="0" w:name="_GoBack"/>
-      <w:bookmarkEnd w:id="0"/>
       <w:r>
         <w:t>Bilan mensuel ONDE</w:t>
       </w:r>
@@ -22,11 +20,6 @@
       <w:r>
         <w:t>Grand-Est</w:t>
       </w:r>
-    </w:p>
-    <w:p>
-      <w:pPr>
-        <w:pStyle w:val="Corpsdetexte"/>
-      </w:pPr>
     </w:p>
     <w:p>
       <w:pPr>
@@ -56,16 +49,11 @@
         <w:br w:type="page"/>
       </w:r>
     </w:p>
-    <w:bookmarkStart w:id="1" w:name="X495e290ee69557aaaee7817043e8b5052e94328" w:displacedByCustomXml="next"/>
+    <w:bookmarkStart w:id="0" w:name="X495e290ee69557aaaee7817043e8b5052e94328" w:displacedByCustomXml="next"/>
     <w:sdt>
       <w:sdtPr>
         <w:rPr>
-          <w:rFonts w:eastAsiaTheme="minorHAnsi" w:cstheme="minorBidi"/>
-          <w:bCs w:val="0"/>
-          <w:color w:val="auto"/>
-          <w:sz w:val="22"/>
-          <w:szCs w:val="24"/>
-          <w:lang w:val="fr-FR"/>
+          <w:bCs/>
         </w:rPr>
         <w:id w:val="-2074189741"/>
         <w:docPartObj>
@@ -76,22 +64,12 @@
       <w:sdtEndPr>
         <w:rPr>
           <w:b/>
+          <w:bCs w:val="0"/>
         </w:rPr>
       </w:sdtEndPr>
       <w:sdtContent>
         <w:p>
-          <w:pPr>
-            <w:pStyle w:val="En-ttedetabledesmatires"/>
-            <w:numPr>
-              <w:ilvl w:val="0"/>
-              <w:numId w:val="0"/>
-            </w:numPr>
-            <w:ind w:left="357" w:hanging="357"/>
-          </w:pPr>
           <w:r>
-            <w:rPr>
-              <w:lang w:val="fr-FR"/>
-            </w:rPr>
             <w:t>Table des matières</w:t>
           </w:r>
         </w:p>
@@ -445,14 +423,17 @@
       </w:pPr>
     </w:p>
     <w:p>
+      <w:pPr>
+        <w:rPr>
+          <w:sz w:val="32"/>
+        </w:rPr>
+      </w:pPr>
       <w:r>
+        <w:rPr>
+          <w:sz w:val="32"/>
+        </w:rPr>
         <w:br w:type="page"/>
       </w:r>
-    </w:p>
-    <w:p>
-      <w:pPr>
-        <w:pStyle w:val="Corpsdetexte"/>
-      </w:pPr>
     </w:p>
     <w:p>
       <w:pPr>
@@ -462,11 +443,12 @@
           <w:numId w:val="10"/>
         </w:numPr>
       </w:pPr>
-      <w:bookmarkStart w:id="2" w:name="_Toc170482746"/>
+      <w:bookmarkStart w:id="1" w:name="_Toc170482746"/>
       <w:r>
+        <w:lastRenderedPageBreak/>
         <w:t>Rappels</w:t>
       </w:r>
-      <w:bookmarkEnd w:id="2"/>
+      <w:bookmarkEnd w:id="1"/>
     </w:p>
     <w:p/>
     <w:p/>
@@ -477,13 +459,13 @@
       <w:pPr>
         <w:pStyle w:val="Titre1"/>
       </w:pPr>
-      <w:bookmarkStart w:id="3" w:name="_Toc170482747"/>
-      <w:bookmarkStart w:id="4" w:name="Xe1435fc4fb299a8aee231d7a13a0426e3060344"/>
-      <w:bookmarkEnd w:id="1"/>
+      <w:bookmarkStart w:id="2" w:name="_Toc170482747"/>
+      <w:bookmarkStart w:id="3" w:name="Xe1435fc4fb299a8aee231d7a13a0426e3060344"/>
+      <w:bookmarkEnd w:id="0"/>
       <w:r>
         <w:t>Situation</w:t>
       </w:r>
-      <w:bookmarkEnd w:id="3"/>
+      <w:bookmarkEnd w:id="2"/>
       <w:r>
         <w:t xml:space="preserve"> </w:t>
       </w:r>
@@ -493,16 +475,15 @@
         <w:pStyle w:val="FirstParagraph"/>
         <w:rPr>
           <w:rStyle w:val="Assecstyle"/>
+          <w:sz w:val="24"/>
         </w:rPr>
       </w:pPr>
       <w:r>
         <w:t xml:space="preserve">La carte ci-dessous présente la situation d’écoulement du mois pour les stations du département. Les modalités d’écoulement correspondent à la typologie nationale, et peuvent prendre les valeurs </w:t>
       </w:r>
-      <w:proofErr w:type="gramStart"/>
       <w:r>
-        <w:t>suivantes:</w:t>
+        <w:t>suivantes :</w:t>
       </w:r>
-      <w:proofErr w:type="gramEnd"/>
       <w:r>
         <w:t xml:space="preserve"> </w:t>
       </w:r>
@@ -511,6 +492,7 @@
           <w:rStyle w:val="Ecoulementstyle"/>
           <w:i/>
           <w:iCs/>
+          <w:sz w:val="24"/>
         </w:rPr>
         <w:t>écoulement visible</w:t>
       </w:r>
@@ -522,6 +504,7 @@
           <w:rStyle w:val="Assecstyle"/>
           <w:i/>
           <w:iCs/>
+          <w:sz w:val="24"/>
         </w:rPr>
         <w:t>assec</w:t>
       </w:r>
@@ -533,6 +516,7 @@
           <w:rStyle w:val="Ecoulementnonvisiblestyle"/>
           <w:i/>
           <w:iCs/>
+          <w:sz w:val="24"/>
         </w:rPr>
         <w:t>écoulement non visible</w:t>
       </w:r>
@@ -542,6 +526,7 @@
       <w:r>
         <w:rPr>
           <w:rStyle w:val="Ecoulvisiblefaible"/>
+          <w:sz w:val="24"/>
         </w:rPr>
         <w:t>écoulement visible faible</w:t>
       </w:r>
@@ -563,22 +548,27 @@
       <w:pPr>
         <w:pStyle w:val="Titre2"/>
       </w:pPr>
-      <w:bookmarkStart w:id="5" w:name="_Toc170482748"/>
-      <w:bookmarkStart w:id="6" w:name="commentaires"/>
+      <w:bookmarkStart w:id="4" w:name="_Toc170482748"/>
+      <w:bookmarkStart w:id="5" w:name="commentaires"/>
       <w:r>
         <w:t>Commentaires</w:t>
       </w:r>
-      <w:bookmarkEnd w:id="5"/>
+      <w:bookmarkEnd w:id="4"/>
     </w:p>
     <w:p>
       <w:pPr>
         <w:pStyle w:val="Style1"/>
       </w:pPr>
       <w:r>
-        <w:t>Commentaires spécifiques</w:t>
+        <w:t>Com</w:t>
       </w:r>
-      <w:bookmarkEnd w:id="4"/>
+      <w:bookmarkStart w:id="6" w:name="_GoBack"/>
       <w:bookmarkEnd w:id="6"/>
+      <w:r>
+        <w:t>mentaires spécifiques</w:t>
+      </w:r>
+      <w:bookmarkEnd w:id="3"/>
+      <w:bookmarkEnd w:id="5"/>
     </w:p>
     <w:sectPr>
       <w:headerReference w:type="default" r:id="rId8"/>
@@ -864,7 +854,6 @@
         <w:szCs w:val="16"/>
       </w:rPr>
     </w:pPr>
-    <w:proofErr w:type="gramStart"/>
     <w:r>
       <w:rPr>
         <w:b/>
@@ -872,9 +861,8 @@
         <w:sz w:val="16"/>
         <w:szCs w:val="16"/>
       </w:rPr>
-      <w:t>Rédaction:</w:t>
+      <w:t>Rédaction</w:t>
     </w:r>
-    <w:proofErr w:type="gramEnd"/>
     <w:r>
       <w:rPr>
         <w:b/>
@@ -882,7 +870,7 @@
         <w:sz w:val="16"/>
         <w:szCs w:val="16"/>
       </w:rPr>
-      <w:t xml:space="preserve"> J</w:t>
+      <w:t xml:space="preserve"> </w:t>
     </w:r>
     <w:r>
       <w:rPr>
@@ -891,6 +879,15 @@
         <w:sz w:val="16"/>
         <w:szCs w:val="16"/>
       </w:rPr>
+      <w:t>: J</w:t>
+    </w:r>
+    <w:r>
+      <w:rPr>
+        <w:b/>
+        <w:color w:val="1E4E85"/>
+        <w:sz w:val="16"/>
+        <w:szCs w:val="16"/>
+      </w:rPr>
       <w:t>ulie Guéguen</w:t>
     </w:r>
   </w:p>
@@ -951,25 +948,21 @@
         <w:szCs w:val="16"/>
       </w:rPr>
     </w:pPr>
-    <w:proofErr w:type="spellStart"/>
-    <w:proofErr w:type="gramStart"/>
     <w:r>
       <w:rPr>
         <w:color w:val="1E4E85"/>
         <w:sz w:val="16"/>
         <w:szCs w:val="16"/>
       </w:rPr>
-      <w:t>irection</w:t>
+      <w:t>D</w:t>
     </w:r>
-    <w:proofErr w:type="spellEnd"/>
-    <w:proofErr w:type="gramEnd"/>
     <w:r>
       <w:rPr>
         <w:color w:val="1E4E85"/>
         <w:sz w:val="16"/>
         <w:szCs w:val="16"/>
       </w:rPr>
-      <w:t xml:space="preserve"> régionale Grand Est</w:t>
+      <w:t>irection régionale Grand Est</w:t>
     </w:r>
   </w:p>
   <w:p>
@@ -2362,13 +2355,12 @@
   <w:style w:type="paragraph" w:default="1" w:styleId="Normal">
     <w:name w:val="Normal"/>
     <w:qFormat/>
-    <w:rsid w:val="00935B7D"/>
+    <w:rsid w:val="004C1670"/>
     <w:pPr>
       <w:jc w:val="both"/>
     </w:pPr>
     <w:rPr>
       <w:rFonts w:ascii="Marianne" w:hAnsi="Marianne"/>
-      <w:sz w:val="22"/>
       <w:lang w:val="fr-FR"/>
     </w:rPr>
   </w:style>
@@ -2377,7 +2369,7 @@
     <w:next w:val="Titre2"/>
     <w:uiPriority w:val="9"/>
     <w:qFormat/>
-    <w:rsid w:val="00863CB8"/>
+    <w:rsid w:val="004C1670"/>
     <w:pPr>
       <w:keepNext/>
       <w:keepLines/>
@@ -2392,6 +2384,7 @@
       <w:rFonts w:ascii="Marianne" w:eastAsiaTheme="majorEastAsia" w:hAnsi="Marianne" w:cstheme="majorBidi"/>
       <w:b/>
       <w:color w:val="345A8A"/>
+      <w:sz w:val="28"/>
       <w:szCs w:val="32"/>
     </w:rPr>
   </w:style>
@@ -2402,7 +2395,7 @@
     <w:uiPriority w:val="9"/>
     <w:unhideWhenUsed/>
     <w:qFormat/>
-    <w:rsid w:val="004A661D"/>
+    <w:rsid w:val="003C6E41"/>
     <w:pPr>
       <w:keepNext/>
       <w:keepLines/>
@@ -2419,6 +2412,7 @@
       <w:b/>
       <w:bCs/>
       <w:color w:val="4F81BD" w:themeColor="accent1"/>
+      <w:sz w:val="26"/>
       <w:szCs w:val="28"/>
     </w:rPr>
   </w:style>
@@ -2482,7 +2476,6 @@
       <w:rFonts w:asciiTheme="majorHAnsi" w:eastAsiaTheme="majorEastAsia" w:hAnsiTheme="majorHAnsi" w:cstheme="majorBidi"/>
       <w:iCs/>
       <w:color w:val="4F81BD" w:themeColor="accent1"/>
-      <w:sz w:val="24"/>
     </w:rPr>
   </w:style>
   <w:style w:type="paragraph" w:styleId="Titre6">
@@ -2501,7 +2494,6 @@
     <w:rPr>
       <w:rFonts w:asciiTheme="majorHAnsi" w:eastAsiaTheme="majorEastAsia" w:hAnsiTheme="majorHAnsi" w:cstheme="majorBidi"/>
       <w:color w:val="4F81BD" w:themeColor="accent1"/>
-      <w:sz w:val="24"/>
     </w:rPr>
   </w:style>
   <w:style w:type="paragraph" w:styleId="Titre7">
@@ -2520,7 +2512,6 @@
     <w:rPr>
       <w:rFonts w:asciiTheme="majorHAnsi" w:eastAsiaTheme="majorEastAsia" w:hAnsiTheme="majorHAnsi" w:cstheme="majorBidi"/>
       <w:color w:val="4F81BD" w:themeColor="accent1"/>
-      <w:sz w:val="24"/>
     </w:rPr>
   </w:style>
   <w:style w:type="paragraph" w:styleId="Titre8">
@@ -2539,7 +2530,6 @@
     <w:rPr>
       <w:rFonts w:asciiTheme="majorHAnsi" w:eastAsiaTheme="majorEastAsia" w:hAnsiTheme="majorHAnsi" w:cstheme="majorBidi"/>
       <w:color w:val="4F81BD" w:themeColor="accent1"/>
-      <w:sz w:val="24"/>
     </w:rPr>
   </w:style>
   <w:style w:type="paragraph" w:styleId="Titre9">
@@ -2558,7 +2548,6 @@
     <w:rPr>
       <w:rFonts w:asciiTheme="majorHAnsi" w:eastAsiaTheme="majorEastAsia" w:hAnsiTheme="majorHAnsi" w:cstheme="majorBidi"/>
       <w:color w:val="4F81BD" w:themeColor="accent1"/>
-      <w:sz w:val="24"/>
     </w:rPr>
   </w:style>
   <w:style w:type="character" w:default="1" w:styleId="Policepardfaut">
@@ -2593,20 +2582,17 @@
     <w:basedOn w:val="Normal"/>
     <w:link w:val="CorpsdetexteCar"/>
     <w:qFormat/>
-    <w:rsid w:val="009844E8"/>
+    <w:rsid w:val="00DA3A59"/>
     <w:pPr>
       <w:spacing w:before="180" w:after="180"/>
     </w:pPr>
-    <w:rPr>
-      <w:sz w:val="21"/>
-    </w:rPr>
   </w:style>
   <w:style w:type="paragraph" w:customStyle="1" w:styleId="FirstParagraph">
     <w:name w:val="First Paragraph"/>
     <w:basedOn w:val="Corpsdetexte"/>
     <w:next w:val="Corpsdetexte"/>
     <w:qFormat/>
-    <w:rsid w:val="009844E8"/>
+    <w:rsid w:val="004C1670"/>
   </w:style>
   <w:style w:type="paragraph" w:customStyle="1" w:styleId="Compact">
     <w:name w:val="Compact"/>
@@ -2622,7 +2608,7 @@
     <w:next w:val="Corpsdetexte"/>
     <w:link w:val="TitreCar"/>
     <w:qFormat/>
-    <w:rsid w:val="004466CF"/>
+    <w:rsid w:val="00DD4E29"/>
     <w:pPr>
       <w:keepNext/>
       <w:keepLines/>
@@ -2634,7 +2620,7 @@
       <w:b/>
       <w:bCs/>
       <w:color w:val="345A8A" w:themeColor="accent1" w:themeShade="B5"/>
-      <w:sz w:val="40"/>
+      <w:sz w:val="44"/>
       <w:szCs w:val="48"/>
     </w:rPr>
   </w:style>
@@ -2652,7 +2638,7 @@
     <w:name w:val="Author"/>
     <w:next w:val="Corpsdetexte"/>
     <w:qFormat/>
-    <w:rsid w:val="00863CB8"/>
+    <w:rsid w:val="00DD4E29"/>
     <w:pPr>
       <w:keepNext/>
       <w:keepLines/>
@@ -2661,7 +2647,7 @@
     <w:rPr>
       <w:rFonts w:ascii="Marianne" w:hAnsi="Marianne"/>
       <w:color w:val="345A8A"/>
-      <w:sz w:val="28"/>
+      <w:sz w:val="32"/>
     </w:rPr>
   </w:style>
   <w:style w:type="paragraph" w:styleId="Date">
@@ -3257,14 +3243,15 @@
     <w:name w:val="Titre Car"/>
     <w:basedOn w:val="Policepardfaut"/>
     <w:link w:val="Titre"/>
-    <w:rsid w:val="004466CF"/>
+    <w:rsid w:val="00DD4E29"/>
     <w:rPr>
       <w:rFonts w:ascii="Marianne" w:eastAsiaTheme="majorEastAsia" w:hAnsi="Marianne" w:cstheme="majorBidi"/>
       <w:b/>
       <w:bCs/>
       <w:color w:val="345A8A" w:themeColor="accent1" w:themeShade="B5"/>
-      <w:sz w:val="40"/>
+      <w:sz w:val="44"/>
       <w:szCs w:val="48"/>
+      <w:lang w:val="fr-FR"/>
     </w:rPr>
   </w:style>
   <w:style w:type="character" w:customStyle="1" w:styleId="Style1Car">
@@ -3279,6 +3266,7 @@
       <w:color w:val="345A8A" w:themeColor="accent1" w:themeShade="B5"/>
       <w:sz w:val="36"/>
       <w:szCs w:val="36"/>
+      <w:lang w:val="fr-FR"/>
     </w:rPr>
   </w:style>
   <w:style w:type="paragraph" w:customStyle="1" w:styleId="Ecoulvisible">
@@ -3305,10 +3293,10 @@
     <w:name w:val="Corps de texte Car"/>
     <w:basedOn w:val="Policepardfaut"/>
     <w:link w:val="Corpsdetexte"/>
-    <w:rsid w:val="0091468E"/>
+    <w:rsid w:val="00DA3A59"/>
     <w:rPr>
       <w:rFonts w:ascii="Marianne" w:hAnsi="Marianne"/>
-      <w:sz w:val="21"/>
+      <w:lang w:val="fr-FR"/>
     </w:rPr>
   </w:style>
   <w:style w:type="character" w:customStyle="1" w:styleId="EcoulvisibleCar">
@@ -3320,6 +3308,7 @@
       <w:rFonts w:ascii="Marianne" w:hAnsi="Marianne"/>
       <w:color w:val="FE9929"/>
       <w:sz w:val="21"/>
+      <w:lang w:val="fr-FR"/>
     </w:rPr>
   </w:style>
   <w:style w:type="paragraph" w:customStyle="1" w:styleId="Ecoulement">
@@ -3341,6 +3330,7 @@
       <w:rFonts w:ascii="Marianne" w:hAnsi="Marianne"/>
       <w:color w:val="D73027"/>
       <w:sz w:val="21"/>
+      <w:lang w:val="fr-FR"/>
     </w:rPr>
   </w:style>
   <w:style w:type="character" w:customStyle="1" w:styleId="EcoulementCar">
@@ -3352,6 +3342,7 @@
       <w:rFonts w:ascii="Marianne" w:hAnsi="Marianne"/>
       <w:color w:val="4575B4"/>
       <w:sz w:val="21"/>
+      <w:lang w:val="fr-FR"/>
     </w:rPr>
   </w:style>
   <w:style w:type="character" w:customStyle="1" w:styleId="Assecstyle">
@@ -3376,6 +3367,7 @@
       <w:rFonts w:ascii="Marianne" w:hAnsi="Marianne"/>
       <w:color w:val="4575B4"/>
       <w:sz w:val="21"/>
+      <w:lang w:val="fr-FR"/>
     </w:rPr>
   </w:style>
   <w:style w:type="character" w:customStyle="1" w:styleId="Ecoulementnonvisiblestyle">
@@ -3388,6 +3380,7 @@
       <w:rFonts w:ascii="Marianne" w:hAnsi="Marianne"/>
       <w:color w:val="FE8F29"/>
       <w:sz w:val="21"/>
+      <w:lang w:val="fr-FR"/>
     </w:rPr>
   </w:style>
   <w:style w:type="paragraph" w:customStyle="1" w:styleId="Ecoulvisiblefaiblestyle">
@@ -3405,6 +3398,7 @@
     <w:rPr>
       <w:rFonts w:ascii="Marianne" w:hAnsi="Marianne"/>
       <w:sz w:val="21"/>
+      <w:lang w:val="fr-FR"/>
     </w:rPr>
   </w:style>
   <w:style w:type="character" w:customStyle="1" w:styleId="Ecoulvisiblefaible">
@@ -3770,7 +3764,7 @@
 </file>
 
 <file path=customXml/itemProps1.xml><?xml version="1.0" encoding="utf-8"?>
-<ds:datastoreItem xmlns:ds="http://schemas.openxmlformats.org/officeDocument/2006/customXml" ds:itemID="{556E5714-9E80-4F15-A74F-084E37AF2B79}">
+<ds:datastoreItem xmlns:ds="http://schemas.openxmlformats.org/officeDocument/2006/customXml" ds:itemID="{A5A77790-893A-4D16-8904-A13227C7F929}">
   <ds:schemaRefs>
     <ds:schemaRef ds:uri="http://schemas.openxmlformats.org/officeDocument/2006/bibliography"/>
   </ds:schemaRefs>

</xml_diff>

<commit_message>
gestion de la localisation du doc de pre-analyse.
</commit_message>
<xml_diff>
--- a/assets/modele_word_rapport_OFB.docx
+++ b/assets/modele_word_rapport_OFB.docx
@@ -557,15 +557,25 @@
     </w:p>
     <w:p>
       <w:pPr>
-        <w:pStyle w:val="Style1"/>
+        <w:pStyle w:val="Corpsdetexte"/>
+      </w:pPr>
+    </w:p>
+    <w:p>
+      <w:pPr>
+        <w:pStyle w:val="Titre1"/>
       </w:pPr>
       <w:r>
-        <w:t>Com</w:t>
+        <w:t>Conclusion</w:t>
       </w:r>
       <w:bookmarkStart w:id="6" w:name="_GoBack"/>
       <w:bookmarkEnd w:id="6"/>
+    </w:p>
+    <w:p>
+      <w:pPr>
+        <w:pStyle w:val="Style1"/>
+      </w:pPr>
       <w:r>
-        <w:t>mentaires spécifiques</w:t>
+        <w:t>Commentaires spécifiques</w:t>
       </w:r>
       <w:bookmarkEnd w:id="3"/>
       <w:bookmarkEnd w:id="5"/>
@@ -3764,7 +3774,7 @@
 </file>
 
 <file path=customXml/itemProps1.xml><?xml version="1.0" encoding="utf-8"?>
-<ds:datastoreItem xmlns:ds="http://schemas.openxmlformats.org/officeDocument/2006/customXml" ds:itemID="{A5A77790-893A-4D16-8904-A13227C7F929}">
+<ds:datastoreItem xmlns:ds="http://schemas.openxmlformats.org/officeDocument/2006/customXml" ds:itemID="{DDF7F02D-B287-4817-B321-E0BAAA757EF7}">
   <ds:schemaRefs>
     <ds:schemaRef ds:uri="http://schemas.openxmlformats.org/officeDocument/2006/bibliography"/>
   </ds:schemaRefs>

</xml_diff>